<commit_message>
committing files as of 07.11.2017 at 11.13.00EST
</commit_message>
<xml_diff>
--- a/JLF System Setup Notes - as of 07.10.2017 at 12.36.00EST.docx
+++ b/JLF System Setup Notes - as of 07.10.2017 at 12.36.00EST.docx
@@ -245,9 +245,139 @@
       </w:r>
     </w:p>
     <w:p>
+      <w:pPr>
+        <w:ind w:left="720"/>
+      </w:pPr>
+    </w:p>
+    <w:p>
+      <w:pPr>
+        <w:ind w:left="720"/>
+      </w:pPr>
+      <w:r>
+        <w:t>------</w:t>
+      </w:r>
+    </w:p>
+    <w:p>
+      <w:pPr>
+        <w:ind w:left="720"/>
+      </w:pPr>
+    </w:p>
+    <w:p>
+      <w:pPr>
+        <w:ind w:left="720"/>
+      </w:pPr>
+      <w:r>
+        <w:t>if any issues, do the following:</w:t>
+      </w:r>
+      <w:r>
+        <w:t xml:space="preserve">  Reference:  GA Git notes u04-d03-ruby   README.md</w:t>
+      </w:r>
       <w:bookmarkStart w:id="0" w:name="_GoBack"/>
       <w:bookmarkEnd w:id="0"/>
     </w:p>
+    <w:p>
+      <w:pPr>
+        <w:ind w:left="720"/>
+      </w:pPr>
+    </w:p>
+    <w:p>
+      <w:pPr>
+        <w:numPr>
+          <w:ilvl w:val="0"/>
+          <w:numId w:val="7"/>
+        </w:numPr>
+        <w:spacing w:before="100" w:beforeAutospacing="1" w:after="100" w:afterAutospacing="1"/>
+        <w:rPr>
+          <w:rFonts w:ascii="Helvetica" w:eastAsia="Times New Roman" w:hAnsi="Helvetica"/>
+          <w:color w:val="24292E"/>
+        </w:rPr>
+      </w:pPr>
+      <w:r>
+        <w:rPr>
+          <w:rFonts w:ascii="Helvetica" w:eastAsia="Times New Roman" w:hAnsi="Helvetica"/>
+          <w:color w:val="24292E"/>
+        </w:rPr>
+        <w:t>brew update (this will fix ssh key issues)</w:t>
+      </w:r>
+    </w:p>
+    <w:p>
+      <w:pPr>
+        <w:numPr>
+          <w:ilvl w:val="0"/>
+          <w:numId w:val="7"/>
+        </w:numPr>
+        <w:spacing w:before="60" w:after="100" w:afterAutospacing="1"/>
+        <w:rPr>
+          <w:rFonts w:ascii="Helvetica" w:eastAsia="Times New Roman" w:hAnsi="Helvetica"/>
+          <w:color w:val="24292E"/>
+        </w:rPr>
+      </w:pPr>
+      <w:r>
+        <w:rPr>
+          <w:rFonts w:ascii="Helvetica" w:eastAsia="Times New Roman" w:hAnsi="Helvetica"/>
+          <w:color w:val="24292E"/>
+        </w:rPr>
+        <w:t>curl -L </w:t>
+      </w:r>
+      <w:hyperlink r:id="rId11" w:history="1">
+        <w:r>
+          <w:rPr>
+            <w:rStyle w:val="Hyperlink"/>
+            <w:rFonts w:ascii="Helvetica" w:eastAsia="Times New Roman" w:hAnsi="Helvetica"/>
+            <w:color w:val="0366D6"/>
+          </w:rPr>
+          <w:t>https://get.rvm.io</w:t>
+        </w:r>
+      </w:hyperlink>
+      <w:r>
+        <w:rPr>
+          <w:rFonts w:ascii="Helvetica" w:eastAsia="Times New Roman" w:hAnsi="Helvetica"/>
+          <w:color w:val="24292E"/>
+        </w:rPr>
+        <w:t> | bash -s stable –ruby</w:t>
+      </w:r>
+    </w:p>
+    <w:p>
+      <w:pPr>
+        <w:numPr>
+          <w:ilvl w:val="0"/>
+          <w:numId w:val="7"/>
+        </w:numPr>
+        <w:spacing w:before="60" w:after="100" w:afterAutospacing="1"/>
+        <w:rPr>
+          <w:rFonts w:ascii="Helvetica" w:eastAsia="Times New Roman" w:hAnsi="Helvetica"/>
+          <w:color w:val="24292E"/>
+        </w:rPr>
+      </w:pPr>
+      <w:r>
+        <w:rPr>
+          <w:rFonts w:ascii="Helvetica" w:eastAsia="Times New Roman" w:hAnsi="Helvetica"/>
+          <w:color w:val="24292E"/>
+        </w:rPr>
+        <w:t>rvm list known</w:t>
+      </w:r>
+    </w:p>
+    <w:p>
+      <w:pPr>
+        <w:numPr>
+          <w:ilvl w:val="0"/>
+          <w:numId w:val="7"/>
+        </w:numPr>
+        <w:spacing w:before="60" w:after="100" w:afterAutospacing="1"/>
+        <w:rPr>
+          <w:rFonts w:ascii="Helvetica" w:eastAsia="Times New Roman" w:hAnsi="Helvetica"/>
+          <w:color w:val="24292E"/>
+        </w:rPr>
+      </w:pPr>
+      <w:r>
+        <w:rPr>
+          <w:rFonts w:ascii="Helvetica" w:eastAsia="Times New Roman" w:hAnsi="Helvetica"/>
+          <w:color w:val="24292E"/>
+        </w:rPr>
+        <w:t>rvm install ruby-2.4.0 (or whatever is the latest version)</w:t>
+      </w:r>
+    </w:p>
+    <w:p/>
     <w:p/>
     <w:p/>
     <w:p>
@@ -261,7 +391,7 @@
       <w:r>
         <w:t xml:space="preserve">Install Terminal keys to Launch Sublime, follow directions at:  </w:t>
       </w:r>
-      <w:hyperlink r:id="rId11" w:history="1">
+      <w:hyperlink r:id="rId12" w:history="1">
         <w:r>
           <w:rPr>
             <w:rStyle w:val="Hyperlink"/>
@@ -286,6 +416,7 @@
           <w:rFonts w:ascii="Helvetica" w:eastAsia="Times New Roman" w:hAnsi="Helvetica"/>
           <w:color w:val="000000"/>
         </w:rPr>
+        <w:lastRenderedPageBreak/>
         <w:t>Installation</w:t>
       </w:r>
     </w:p>
@@ -360,7 +491,6 @@
           <w:rFonts w:ascii="Helvetica" w:eastAsia="Times New Roman" w:hAnsi="Helvetica"/>
           <w:color w:val="000000"/>
         </w:rPr>
-        <w:lastRenderedPageBreak/>
         <w:t>For Sublime Text 3:</w:t>
       </w:r>
     </w:p>
@@ -1352,7 +1482,7 @@
         </w:rPr>
         <w:t> </w:t>
       </w:r>
-      <w:hyperlink r:id="rId12" w:tgtFrame="_blank" w:history="1">
+      <w:hyperlink r:id="rId13" w:tgtFrame="_blank" w:history="1">
         <w:r>
           <w:rPr>
             <w:rStyle w:val="Hyperlink"/>
@@ -1403,7 +1533,7 @@
         </w:rPr>
         <w:t xml:space="preserve">how all hidden files on Mac:  Reference:  </w:t>
       </w:r>
-      <w:hyperlink r:id="rId13" w:history="1">
+      <w:hyperlink r:id="rId14" w:history="1">
         <w:r>
           <w:rPr>
             <w:rStyle w:val="Hyperlink"/>
@@ -1786,7 +1916,7 @@
                     </pic:cNvPicPr>
                   </pic:nvPicPr>
                   <pic:blipFill>
-                    <a:blip r:embed="rId14">
+                    <a:blip r:embed="rId15">
                       <a:extLst>
                         <a:ext uri="{28A0092B-C50C-407E-A947-70E740481C1C}">
                           <a14:useLocalDpi xmlns:a14="http://schemas.microsoft.com/office/drawing/2010/main" val="0"/>
@@ -2171,7 +2301,7 @@
           <w:szCs w:val="20"/>
         </w:rPr>
       </w:pPr>
-      <w:hyperlink r:id="rId15" w:history="1">
+      <w:hyperlink r:id="rId16" w:history="1">
         <w:r>
           <w:rPr>
             <w:rStyle w:val="Hyperlink"/>
@@ -2217,7 +2347,7 @@
           <w:szCs w:val="20"/>
         </w:rPr>
       </w:pPr>
-      <w:hyperlink r:id="rId16" w:history="1">
+      <w:hyperlink r:id="rId17" w:history="1">
         <w:r>
           <w:rPr>
             <w:rStyle w:val="Hyperlink"/>
@@ -2290,8 +2420,8 @@
     </w:p>
     <w:p/>
     <w:sectPr>
-      <w:headerReference w:type="default" r:id="rId17"/>
-      <w:footerReference w:type="default" r:id="rId18"/>
+      <w:headerReference w:type="default" r:id="rId18"/>
+      <w:footerReference w:type="default" r:id="rId19"/>
       <w:pgSz w:w="12240" w:h="15840"/>
       <w:pgMar w:top="1440" w:right="1440" w:bottom="1440" w:left="1440" w:header="720" w:footer="720" w:gutter="0"/>
       <w:cols w:space="720"/>
@@ -2651,6 +2781,155 @@
     </w:lvl>
   </w:abstractNum>
   <w:abstractNum w:abstractNumId="2">
+    <w:nsid w:val="0D470DDA"/>
+    <w:multiLevelType w:val="multilevel"/>
+    <w:tmpl w:val="3AA8A536"/>
+    <w:lvl w:ilvl="0">
+      <w:start w:val="1"/>
+      <w:numFmt w:val="bullet"/>
+      <w:lvlText w:val=""/>
+      <w:lvlJc w:val="left"/>
+      <w:pPr>
+        <w:tabs>
+          <w:tab w:val="num" w:pos="1080"/>
+        </w:tabs>
+        <w:ind w:left="1080" w:hanging="360"/>
+      </w:pPr>
+      <w:rPr>
+        <w:rFonts w:ascii="Symbol" w:hAnsi="Symbol" w:hint="default"/>
+        <w:sz w:val="20"/>
+      </w:rPr>
+    </w:lvl>
+    <w:lvl w:ilvl="1" w:tentative="1">
+      <w:start w:val="1"/>
+      <w:numFmt w:val="bullet"/>
+      <w:lvlText w:val="o"/>
+      <w:lvlJc w:val="left"/>
+      <w:pPr>
+        <w:tabs>
+          <w:tab w:val="num" w:pos="1800"/>
+        </w:tabs>
+        <w:ind w:left="1800" w:hanging="360"/>
+      </w:pPr>
+      <w:rPr>
+        <w:rFonts w:ascii="Courier New" w:hAnsi="Courier New" w:hint="default"/>
+        <w:sz w:val="20"/>
+      </w:rPr>
+    </w:lvl>
+    <w:lvl w:ilvl="2" w:tentative="1">
+      <w:start w:val="1"/>
+      <w:numFmt w:val="bullet"/>
+      <w:lvlText w:val=""/>
+      <w:lvlJc w:val="left"/>
+      <w:pPr>
+        <w:tabs>
+          <w:tab w:val="num" w:pos="2520"/>
+        </w:tabs>
+        <w:ind w:left="2520" w:hanging="360"/>
+      </w:pPr>
+      <w:rPr>
+        <w:rFonts w:ascii="Wingdings" w:hAnsi="Wingdings" w:hint="default"/>
+        <w:sz w:val="20"/>
+      </w:rPr>
+    </w:lvl>
+    <w:lvl w:ilvl="3" w:tentative="1">
+      <w:start w:val="1"/>
+      <w:numFmt w:val="bullet"/>
+      <w:lvlText w:val=""/>
+      <w:lvlJc w:val="left"/>
+      <w:pPr>
+        <w:tabs>
+          <w:tab w:val="num" w:pos="3240"/>
+        </w:tabs>
+        <w:ind w:left="3240" w:hanging="360"/>
+      </w:pPr>
+      <w:rPr>
+        <w:rFonts w:ascii="Wingdings" w:hAnsi="Wingdings" w:hint="default"/>
+        <w:sz w:val="20"/>
+      </w:rPr>
+    </w:lvl>
+    <w:lvl w:ilvl="4" w:tentative="1">
+      <w:start w:val="1"/>
+      <w:numFmt w:val="bullet"/>
+      <w:lvlText w:val=""/>
+      <w:lvlJc w:val="left"/>
+      <w:pPr>
+        <w:tabs>
+          <w:tab w:val="num" w:pos="3960"/>
+        </w:tabs>
+        <w:ind w:left="3960" w:hanging="360"/>
+      </w:pPr>
+      <w:rPr>
+        <w:rFonts w:ascii="Wingdings" w:hAnsi="Wingdings" w:hint="default"/>
+        <w:sz w:val="20"/>
+      </w:rPr>
+    </w:lvl>
+    <w:lvl w:ilvl="5" w:tentative="1">
+      <w:start w:val="1"/>
+      <w:numFmt w:val="bullet"/>
+      <w:lvlText w:val=""/>
+      <w:lvlJc w:val="left"/>
+      <w:pPr>
+        <w:tabs>
+          <w:tab w:val="num" w:pos="4680"/>
+        </w:tabs>
+        <w:ind w:left="4680" w:hanging="360"/>
+      </w:pPr>
+      <w:rPr>
+        <w:rFonts w:ascii="Wingdings" w:hAnsi="Wingdings" w:hint="default"/>
+        <w:sz w:val="20"/>
+      </w:rPr>
+    </w:lvl>
+    <w:lvl w:ilvl="6" w:tentative="1">
+      <w:start w:val="1"/>
+      <w:numFmt w:val="bullet"/>
+      <w:lvlText w:val=""/>
+      <w:lvlJc w:val="left"/>
+      <w:pPr>
+        <w:tabs>
+          <w:tab w:val="num" w:pos="5400"/>
+        </w:tabs>
+        <w:ind w:left="5400" w:hanging="360"/>
+      </w:pPr>
+      <w:rPr>
+        <w:rFonts w:ascii="Wingdings" w:hAnsi="Wingdings" w:hint="default"/>
+        <w:sz w:val="20"/>
+      </w:rPr>
+    </w:lvl>
+    <w:lvl w:ilvl="7" w:tentative="1">
+      <w:start w:val="1"/>
+      <w:numFmt w:val="bullet"/>
+      <w:lvlText w:val=""/>
+      <w:lvlJc w:val="left"/>
+      <w:pPr>
+        <w:tabs>
+          <w:tab w:val="num" w:pos="6120"/>
+        </w:tabs>
+        <w:ind w:left="6120" w:hanging="360"/>
+      </w:pPr>
+      <w:rPr>
+        <w:rFonts w:ascii="Wingdings" w:hAnsi="Wingdings" w:hint="default"/>
+        <w:sz w:val="20"/>
+      </w:rPr>
+    </w:lvl>
+    <w:lvl w:ilvl="8" w:tentative="1">
+      <w:start w:val="1"/>
+      <w:numFmt w:val="bullet"/>
+      <w:lvlText w:val=""/>
+      <w:lvlJc w:val="left"/>
+      <w:pPr>
+        <w:tabs>
+          <w:tab w:val="num" w:pos="6840"/>
+        </w:tabs>
+        <w:ind w:left="6840" w:hanging="360"/>
+      </w:pPr>
+      <w:rPr>
+        <w:rFonts w:ascii="Wingdings" w:hAnsi="Wingdings" w:hint="default"/>
+        <w:sz w:val="20"/>
+      </w:rPr>
+    </w:lvl>
+  </w:abstractNum>
+  <w:abstractNum w:abstractNumId="3">
     <w:nsid w:val="332018E8"/>
     <w:multiLevelType w:val="multilevel"/>
     <w:tmpl w:val="6A408D46"/>
@@ -2799,7 +3078,7 @@
       </w:rPr>
     </w:lvl>
   </w:abstractNum>
-  <w:abstractNum w:abstractNumId="3">
+  <w:abstractNum w:abstractNumId="4">
     <w:nsid w:val="4509389E"/>
     <w:multiLevelType w:val="hybridMultilevel"/>
     <w:tmpl w:val="19509388"/>
@@ -2912,7 +3191,7 @@
       </w:rPr>
     </w:lvl>
   </w:abstractNum>
-  <w:abstractNum w:abstractNumId="4">
+  <w:abstractNum w:abstractNumId="5">
     <w:nsid w:val="77E979C6"/>
     <w:multiLevelType w:val="multilevel"/>
     <w:tmpl w:val="E850D882"/>
@@ -3061,7 +3340,7 @@
       </w:rPr>
     </w:lvl>
   </w:abstractNum>
-  <w:abstractNum w:abstractNumId="5">
+  <w:abstractNum w:abstractNumId="6">
     <w:nsid w:val="795035AF"/>
     <w:multiLevelType w:val="hybridMultilevel"/>
     <w:tmpl w:val="C7A0D6A0"/>
@@ -3153,22 +3432,25 @@
     </w:lvl>
   </w:abstractNum>
   <w:num w:numId="1">
-    <w:abstractNumId w:val="2"/>
+    <w:abstractNumId w:val="3"/>
   </w:num>
   <w:num w:numId="2">
-    <w:abstractNumId w:val="5"/>
+    <w:abstractNumId w:val="6"/>
   </w:num>
   <w:num w:numId="3">
     <w:abstractNumId w:val="0"/>
   </w:num>
   <w:num w:numId="4">
-    <w:abstractNumId w:val="3"/>
+    <w:abstractNumId w:val="4"/>
   </w:num>
   <w:num w:numId="5">
-    <w:abstractNumId w:val="4"/>
+    <w:abstractNumId w:val="5"/>
   </w:num>
   <w:num w:numId="6">
     <w:abstractNumId w:val="1"/>
+  </w:num>
+  <w:num w:numId="7">
+    <w:abstractNumId w:val="2"/>
   </w:num>
 </w:numbering>
 </file>
@@ -4045,7 +4327,7 @@
 </file>
 
 <file path=customXml/itemProps1.xml><?xml version="1.0" encoding="utf-8"?>
-<ds:datastoreItem xmlns:ds="http://schemas.openxmlformats.org/officeDocument/2006/customXml" ds:itemID="{E3EC846E-A97E-8941-A7CE-A23C772A9ACE}">
+<ds:datastoreItem xmlns:ds="http://schemas.openxmlformats.org/officeDocument/2006/customXml" ds:itemID="{68CE8C13-E712-9D44-B641-CA425A0826E8}">
   <ds:schemaRefs>
     <ds:schemaRef ds:uri="http://schemas.openxmlformats.org/officeDocument/2006/bibliography"/>
   </ds:schemaRefs>

</xml_diff>